<commit_message>
Added the installation details
</commit_message>
<xml_diff>
--- a/Installation-PowerBI.docx
+++ b/Installation-PowerBI.docx
@@ -1614,7 +1614,13 @@
         <w:spacing w:after="0"/>
       </w:pPr>
       <w:r>
-        <w:t xml:space="preserve">You may download the sip file from </w:t>
+        <w:t xml:space="preserve">You may download the </w:t>
+      </w:r>
+      <w:r>
+        <w:t>z</w:t>
+      </w:r>
+      <w:r>
+        <w:t xml:space="preserve">ip file from </w:t>
       </w:r>
       <w:hyperlink r:id="rId17" w:history="1">
         <w:r>
@@ -1819,7 +1825,25 @@
         <w:rPr>
           <w:color w:val="000000"/>
         </w:rPr>
-        <w:t>navigate to d drive</w:t>
+        <w:t>N</w:t>
+      </w:r>
+      <w:r>
+        <w:rPr>
+          <w:color w:val="000000"/>
+        </w:rPr>
+        <w:t xml:space="preserve">avigate to </w:t>
+      </w:r>
+      <w:r>
+        <w:rPr>
+          <w:color w:val="000000"/>
+        </w:rPr>
+        <w:t>C</w:t>
+      </w:r>
+      <w:r>
+        <w:rPr>
+          <w:color w:val="000000"/>
+        </w:rPr>
+        <w:t xml:space="preserve"> drive</w:t>
       </w:r>
     </w:p>
     <w:p>
@@ -2804,7 +2828,10 @@
         <w:t xml:space="preserve"> available at </w:t>
       </w:r>
       <w:r>
-        <w:t>D:\DA100\DatabaseBackup</w:t>
+        <w:t>C:\PowerBI</w:t>
+      </w:r>
+      <w:r>
+        <w:t>\DatabaseBackup</w:t>
       </w:r>
     </w:p>
     <w:p>
@@ -2822,14 +2849,11 @@
         <w:ind w:left="1800"/>
       </w:pPr>
       <w:r>
-        <w:rPr>
-          <w:noProof/>
-        </w:rPr>
         <w:drawing>
-          <wp:inline distT="0" distB="0" distL="0" distR="0" wp14:anchorId="6218AA0A" wp14:editId="6AD4961D">
-            <wp:extent cx="4027219" cy="3067050"/>
+          <wp:inline distT="0" distB="0" distL="0" distR="0" wp14:anchorId="5F2871C4" wp14:editId="2DA1443F">
+            <wp:extent cx="4673840" cy="3530781"/>
             <wp:effectExtent l="0" t="0" r="0" b="0"/>
-            <wp:docPr id="7" name="Picture 7"/>
+            <wp:docPr id="12" name="Picture 12"/>
             <wp:cNvGraphicFramePr>
               <a:graphicFrameLocks xmlns:a="http://schemas.openxmlformats.org/drawingml/2006/main" noChangeAspect="1"/>
             </wp:cNvGraphicFramePr>
@@ -2849,7 +2873,7 @@
                   <pic:spPr>
                     <a:xfrm>
                       <a:off x="0" y="0"/>
-                      <a:ext cx="4032444" cy="3071029"/>
+                      <a:ext cx="4673840" cy="3530781"/>
                     </a:xfrm>
                     <a:prstGeom prst="rect">
                       <a:avLst/>
@@ -2944,6 +2968,7 @@
         <w:rPr>
           <w:noProof/>
         </w:rPr>
+        <w:lastRenderedPageBreak/>
         <w:drawing>
           <wp:inline distT="0" distB="0" distL="0" distR="0" wp14:anchorId="74219889" wp14:editId="5F48271F">
             <wp:extent cx="2139950" cy="1344622"/>
@@ -3094,7 +3119,19 @@
         <w:rPr>
           <w:color w:val="000000"/>
         </w:rPr>
-        <w:t>SQL Server: 20.232.171.16,1433</w:t>
+        <w:t xml:space="preserve">SQL Server: </w:t>
+      </w:r>
+      <w:r>
+        <w:rPr>
+          <w:color w:val="000000"/>
+        </w:rPr>
+        <w:t>137.135.66.226</w:t>
+      </w:r>
+      <w:r>
+        <w:rPr>
+          <w:color w:val="000000"/>
+        </w:rPr>
+        <w:t>,1433</w:t>
       </w:r>
     </w:p>
     <w:p>

</xml_diff>

<commit_message>
Updated for labs in Azure
Updated for labs in Azure
</commit_message>
<xml_diff>
--- a/Installation-PowerBI.docx
+++ b/Installation-PowerBI.docx
@@ -38,7 +38,6 @@
           <w:docPartUnique/>
         </w:docPartObj>
       </w:sdtPr>
-      <w:sdtEndPr/>
       <w:sdtContent>
         <w:p>
           <w:pPr>
@@ -62,7 +61,7 @@
           <w:r>
             <w:fldChar w:fldCharType="separate"/>
           </w:r>
-          <w:hyperlink w:anchor="_Toc102850743" w:history="1">
+          <w:hyperlink w:anchor="_Toc113608914" w:history="1">
             <w:r>
               <w:rPr>
                 <w:rStyle w:val="Hyperlink"/>
@@ -104,7 +103,7 @@
                 <w:noProof/>
                 <w:webHidden/>
               </w:rPr>
-              <w:instrText xml:space="preserve"> PAGEREF _Toc102850743 \h </w:instrText>
+              <w:instrText xml:space="preserve"> PAGEREF _Toc113608914 \h </w:instrText>
             </w:r>
             <w:r>
               <w:rPr>
@@ -148,7 +147,7 @@
               <w:lang w:val="en-IN"/>
             </w:rPr>
           </w:pPr>
-          <w:hyperlink w:anchor="_Toc102850744" w:history="1">
+          <w:hyperlink w:anchor="_Toc113608915" w:history="1">
             <w:r>
               <w:rPr>
                 <w:rStyle w:val="Hyperlink"/>
@@ -190,7 +189,7 @@
                 <w:noProof/>
                 <w:webHidden/>
               </w:rPr>
-              <w:instrText xml:space="preserve"> PAGEREF _Toc102850744 \h </w:instrText>
+              <w:instrText xml:space="preserve"> PAGEREF _Toc113608915 \h </w:instrText>
             </w:r>
             <w:r>
               <w:rPr>
@@ -234,7 +233,7 @@
               <w:lang w:val="en-IN"/>
             </w:rPr>
           </w:pPr>
-          <w:hyperlink w:anchor="_Toc102850745" w:history="1">
+          <w:hyperlink w:anchor="_Toc113608916" w:history="1">
             <w:r>
               <w:rPr>
                 <w:rStyle w:val="Hyperlink"/>
@@ -276,7 +275,7 @@
                 <w:noProof/>
                 <w:webHidden/>
               </w:rPr>
-              <w:instrText xml:space="preserve"> PAGEREF _Toc102850745 \h </w:instrText>
+              <w:instrText xml:space="preserve"> PAGEREF _Toc113608916 \h </w:instrText>
             </w:r>
             <w:r>
               <w:rPr>
@@ -320,7 +319,7 @@
               <w:lang w:val="en-IN"/>
             </w:rPr>
           </w:pPr>
-          <w:hyperlink w:anchor="_Toc102850746" w:history="1">
+          <w:hyperlink w:anchor="_Toc113608917" w:history="1">
             <w:r>
               <w:rPr>
                 <w:rStyle w:val="Hyperlink"/>
@@ -364,7 +363,7 @@
                 <w:noProof/>
                 <w:webHidden/>
               </w:rPr>
-              <w:instrText xml:space="preserve"> PAGEREF _Toc102850746 \h </w:instrText>
+              <w:instrText xml:space="preserve"> PAGEREF _Toc113608917 \h </w:instrText>
             </w:r>
             <w:r>
               <w:rPr>
@@ -408,7 +407,7 @@
               <w:lang w:val="en-IN"/>
             </w:rPr>
           </w:pPr>
-          <w:hyperlink w:anchor="_Toc102850747" w:history="1">
+          <w:hyperlink w:anchor="_Toc113608918" w:history="1">
             <w:r>
               <w:rPr>
                 <w:rStyle w:val="Hyperlink"/>
@@ -450,7 +449,7 @@
                 <w:noProof/>
                 <w:webHidden/>
               </w:rPr>
-              <w:instrText xml:space="preserve"> PAGEREF _Toc102850747 \h </w:instrText>
+              <w:instrText xml:space="preserve"> PAGEREF _Toc113608918 \h </w:instrText>
             </w:r>
             <w:r>
               <w:rPr>
@@ -494,7 +493,7 @@
               <w:lang w:val="en-IN"/>
             </w:rPr>
           </w:pPr>
-          <w:hyperlink w:anchor="_Toc102850748" w:history="1">
+          <w:hyperlink w:anchor="_Toc113608919" w:history="1">
             <w:r>
               <w:rPr>
                 <w:rStyle w:val="Hyperlink"/>
@@ -536,7 +535,7 @@
                 <w:noProof/>
                 <w:webHidden/>
               </w:rPr>
-              <w:instrText xml:space="preserve"> PAGEREF _Toc102850748 \h </w:instrText>
+              <w:instrText xml:space="preserve"> PAGEREF _Toc113608919 \h </w:instrText>
             </w:r>
             <w:r>
               <w:rPr>
@@ -580,7 +579,7 @@
               <w:lang w:val="en-IN"/>
             </w:rPr>
           </w:pPr>
-          <w:hyperlink w:anchor="_Toc102850749" w:history="1">
+          <w:hyperlink w:anchor="_Toc113608920" w:history="1">
             <w:r>
               <w:rPr>
                 <w:rStyle w:val="Hyperlink"/>
@@ -622,7 +621,7 @@
                 <w:noProof/>
                 <w:webHidden/>
               </w:rPr>
-              <w:instrText xml:space="preserve"> PAGEREF _Toc102850749 \h </w:instrText>
+              <w:instrText xml:space="preserve"> PAGEREF _Toc113608920 \h </w:instrText>
             </w:r>
             <w:r>
               <w:rPr>
@@ -666,7 +665,7 @@
               <w:lang w:val="en-IN"/>
             </w:rPr>
           </w:pPr>
-          <w:hyperlink w:anchor="_Toc102850750" w:history="1">
+          <w:hyperlink w:anchor="_Toc113608921" w:history="1">
             <w:r>
               <w:rPr>
                 <w:rStyle w:val="Hyperlink"/>
@@ -708,7 +707,7 @@
                 <w:noProof/>
                 <w:webHidden/>
               </w:rPr>
-              <w:instrText xml:space="preserve"> PAGEREF _Toc102850750 \h </w:instrText>
+              <w:instrText xml:space="preserve"> PAGEREF _Toc113608921 \h </w:instrText>
             </w:r>
             <w:r>
               <w:rPr>
@@ -752,7 +751,7 @@
               <w:lang w:val="en-IN"/>
             </w:rPr>
           </w:pPr>
-          <w:hyperlink w:anchor="_Toc102850751" w:history="1">
+          <w:hyperlink w:anchor="_Toc113608922" w:history="1">
             <w:r>
               <w:rPr>
                 <w:rStyle w:val="Hyperlink"/>
@@ -773,7 +772,14 @@
                 <w:rStyle w:val="Hyperlink"/>
                 <w:noProof/>
               </w:rPr>
-              <w:t>Databases</w:t>
+              <w:t>Database</w:t>
+            </w:r>
+            <w:r>
+              <w:rPr>
+                <w:rStyle w:val="Hyperlink"/>
+                <w:noProof/>
+              </w:rPr>
+              <w:t>s</w:t>
             </w:r>
             <w:r>
               <w:rPr>
@@ -794,7 +800,7 @@
                 <w:noProof/>
                 <w:webHidden/>
               </w:rPr>
-              <w:instrText xml:space="preserve"> PAGEREF _Toc102850751 \h </w:instrText>
+              <w:instrText xml:space="preserve"> PAGEREF _Toc113608922 \h </w:instrText>
             </w:r>
             <w:r>
               <w:rPr>
@@ -840,7 +846,7 @@
           <w:numId w:val="6"/>
         </w:numPr>
       </w:pPr>
-      <w:bookmarkStart w:id="0" w:name="_Toc102850743"/>
+      <w:bookmarkStart w:id="0" w:name="_Toc113608914"/>
       <w:r>
         <w:t>Installation - Power BI</w:t>
       </w:r>
@@ -854,7 +860,7 @@
           <w:numId w:val="6"/>
         </w:numPr>
       </w:pPr>
-      <w:bookmarkStart w:id="1" w:name="_Toc102850744"/>
+      <w:bookmarkStart w:id="1" w:name="_Toc113608915"/>
       <w:r>
         <w:t>Power BI Desktop</w:t>
       </w:r>
@@ -1190,7 +1196,7 @@
           <w:numId w:val="6"/>
         </w:numPr>
       </w:pPr>
-      <w:bookmarkStart w:id="2" w:name="_Toc102850745"/>
+      <w:bookmarkStart w:id="2" w:name="_Toc113608916"/>
       <w:r>
         <w:t>Power BI Gateway</w:t>
       </w:r>
@@ -1603,7 +1609,7 @@
           <w:highlight w:val="white"/>
         </w:rPr>
       </w:pPr>
-      <w:bookmarkStart w:id="3" w:name="_Toc102850746"/>
+      <w:bookmarkStart w:id="3" w:name="_Toc113608917"/>
       <w:r>
         <w:rPr>
           <w:highlight w:val="white"/>
@@ -2349,7 +2355,7 @@
           <w:numId w:val="6"/>
         </w:numPr>
       </w:pPr>
-      <w:bookmarkStart w:id="4" w:name="_Toc102850747"/>
+      <w:bookmarkStart w:id="4" w:name="_Toc113608918"/>
       <w:r>
         <w:t>Software</w:t>
       </w:r>
@@ -2363,7 +2369,7 @@
           <w:numId w:val="6"/>
         </w:numPr>
       </w:pPr>
-      <w:bookmarkStart w:id="5" w:name="_Toc102850748"/>
+      <w:bookmarkStart w:id="5" w:name="_Toc113608919"/>
       <w:r>
         <w:t>Excel</w:t>
       </w:r>
@@ -2393,7 +2399,7 @@
           <w:numId w:val="6"/>
         </w:numPr>
       </w:pPr>
-      <w:bookmarkStart w:id="6" w:name="_Toc102850749"/>
+      <w:bookmarkStart w:id="6" w:name="_Toc113608920"/>
       <w:r>
         <w:t>SQL Server</w:t>
       </w:r>
@@ -2407,7 +2413,7 @@
           <w:numId w:val="6"/>
         </w:numPr>
       </w:pPr>
-      <w:bookmarkStart w:id="7" w:name="_Toc102850750"/>
+      <w:bookmarkStart w:id="7" w:name="_Toc113608921"/>
       <w:r>
         <w:t>SQL Server and SQL Server Management Studio</w:t>
       </w:r>
@@ -2511,7 +2517,7 @@
           <w:color w:val="000000"/>
         </w:rPr>
       </w:pPr>
-      <w:bookmarkStart w:id="8" w:name="_Toc102850751"/>
+      <w:bookmarkStart w:id="8" w:name="_Toc113608922"/>
       <w:r>
         <w:rPr>
           <w:color w:val="000000"/>

</xml_diff>

<commit_message>
Updated instructions and setup
Updated instructions and setup
</commit_message>
<xml_diff>
--- a/Installation-PowerBI.docx
+++ b/Installation-PowerBI.docx
@@ -61,7 +61,7 @@
           <w:r>
             <w:fldChar w:fldCharType="separate"/>
           </w:r>
-          <w:hyperlink w:anchor="_Toc113608914" w:history="1">
+          <w:hyperlink w:anchor="_Toc115968935" w:history="1">
             <w:r>
               <w:rPr>
                 <w:rStyle w:val="Hyperlink"/>
@@ -103,7 +103,7 @@
                 <w:noProof/>
                 <w:webHidden/>
               </w:rPr>
-              <w:instrText xml:space="preserve"> PAGEREF _Toc113608914 \h </w:instrText>
+              <w:instrText xml:space="preserve"> PAGEREF _Toc115968935 \h </w:instrText>
             </w:r>
             <w:r>
               <w:rPr>
@@ -147,7 +147,7 @@
               <w:lang w:val="en-IN"/>
             </w:rPr>
           </w:pPr>
-          <w:hyperlink w:anchor="_Toc113608915" w:history="1">
+          <w:hyperlink w:anchor="_Toc115968936" w:history="1">
             <w:r>
               <w:rPr>
                 <w:rStyle w:val="Hyperlink"/>
@@ -189,7 +189,7 @@
                 <w:noProof/>
                 <w:webHidden/>
               </w:rPr>
-              <w:instrText xml:space="preserve"> PAGEREF _Toc113608915 \h </w:instrText>
+              <w:instrText xml:space="preserve"> PAGEREF _Toc115968936 \h </w:instrText>
             </w:r>
             <w:r>
               <w:rPr>
@@ -233,7 +233,7 @@
               <w:lang w:val="en-IN"/>
             </w:rPr>
           </w:pPr>
-          <w:hyperlink w:anchor="_Toc113608916" w:history="1">
+          <w:hyperlink w:anchor="_Toc115968937" w:history="1">
             <w:r>
               <w:rPr>
                 <w:rStyle w:val="Hyperlink"/>
@@ -275,7 +275,7 @@
                 <w:noProof/>
                 <w:webHidden/>
               </w:rPr>
-              <w:instrText xml:space="preserve"> PAGEREF _Toc113608916 \h </w:instrText>
+              <w:instrText xml:space="preserve"> PAGEREF _Toc115968937 \h </w:instrText>
             </w:r>
             <w:r>
               <w:rPr>
@@ -319,7 +319,7 @@
               <w:lang w:val="en-IN"/>
             </w:rPr>
           </w:pPr>
-          <w:hyperlink w:anchor="_Toc113608917" w:history="1">
+          <w:hyperlink w:anchor="_Toc115968938" w:history="1">
             <w:r>
               <w:rPr>
                 <w:rStyle w:val="Hyperlink"/>
@@ -363,7 +363,7 @@
                 <w:noProof/>
                 <w:webHidden/>
               </w:rPr>
-              <w:instrText xml:space="preserve"> PAGEREF _Toc113608917 \h </w:instrText>
+              <w:instrText xml:space="preserve"> PAGEREF _Toc115968938 \h </w:instrText>
             </w:r>
             <w:r>
               <w:rPr>
@@ -407,7 +407,7 @@
               <w:lang w:val="en-IN"/>
             </w:rPr>
           </w:pPr>
-          <w:hyperlink w:anchor="_Toc113608918" w:history="1">
+          <w:hyperlink w:anchor="_Toc115968939" w:history="1">
             <w:r>
               <w:rPr>
                 <w:rStyle w:val="Hyperlink"/>
@@ -449,7 +449,7 @@
                 <w:noProof/>
                 <w:webHidden/>
               </w:rPr>
-              <w:instrText xml:space="preserve"> PAGEREF _Toc113608918 \h </w:instrText>
+              <w:instrText xml:space="preserve"> PAGEREF _Toc115968939 \h </w:instrText>
             </w:r>
             <w:r>
               <w:rPr>
@@ -469,7 +469,7 @@
                 <w:noProof/>
                 <w:webHidden/>
               </w:rPr>
-              <w:t>6</w:t>
+              <w:t>5</w:t>
             </w:r>
             <w:r>
               <w:rPr>
@@ -493,7 +493,7 @@
               <w:lang w:val="en-IN"/>
             </w:rPr>
           </w:pPr>
-          <w:hyperlink w:anchor="_Toc113608919" w:history="1">
+          <w:hyperlink w:anchor="_Toc115968940" w:history="1">
             <w:r>
               <w:rPr>
                 <w:rStyle w:val="Hyperlink"/>
@@ -535,7 +535,7 @@
                 <w:noProof/>
                 <w:webHidden/>
               </w:rPr>
-              <w:instrText xml:space="preserve"> PAGEREF _Toc113608919 \h </w:instrText>
+              <w:instrText xml:space="preserve"> PAGEREF _Toc115968940 \h </w:instrText>
             </w:r>
             <w:r>
               <w:rPr>
@@ -555,7 +555,7 @@
                 <w:noProof/>
                 <w:webHidden/>
               </w:rPr>
-              <w:t>6</w:t>
+              <w:t>5</w:t>
             </w:r>
             <w:r>
               <w:rPr>
@@ -579,7 +579,7 @@
               <w:lang w:val="en-IN"/>
             </w:rPr>
           </w:pPr>
-          <w:hyperlink w:anchor="_Toc113608920" w:history="1">
+          <w:hyperlink w:anchor="_Toc115968941" w:history="1">
             <w:r>
               <w:rPr>
                 <w:rStyle w:val="Hyperlink"/>
@@ -621,7 +621,7 @@
                 <w:noProof/>
                 <w:webHidden/>
               </w:rPr>
-              <w:instrText xml:space="preserve"> PAGEREF _Toc113608920 \h </w:instrText>
+              <w:instrText xml:space="preserve"> PAGEREF _Toc115968941 \h </w:instrText>
             </w:r>
             <w:r>
               <w:rPr>
@@ -641,7 +641,7 @@
                 <w:noProof/>
                 <w:webHidden/>
               </w:rPr>
-              <w:t>6</w:t>
+              <w:t>5</w:t>
             </w:r>
             <w:r>
               <w:rPr>
@@ -665,7 +665,7 @@
               <w:lang w:val="en-IN"/>
             </w:rPr>
           </w:pPr>
-          <w:hyperlink w:anchor="_Toc113608921" w:history="1">
+          <w:hyperlink w:anchor="_Toc115968942" w:history="1">
             <w:r>
               <w:rPr>
                 <w:rStyle w:val="Hyperlink"/>
@@ -707,7 +707,7 @@
                 <w:noProof/>
                 <w:webHidden/>
               </w:rPr>
-              <w:instrText xml:space="preserve"> PAGEREF _Toc113608921 \h </w:instrText>
+              <w:instrText xml:space="preserve"> PAGEREF _Toc115968942 \h </w:instrText>
             </w:r>
             <w:r>
               <w:rPr>
@@ -727,7 +727,7 @@
                 <w:noProof/>
                 <w:webHidden/>
               </w:rPr>
-              <w:t>6</w:t>
+              <w:t>5</w:t>
             </w:r>
             <w:r>
               <w:rPr>
@@ -751,7 +751,7 @@
               <w:lang w:val="en-IN"/>
             </w:rPr>
           </w:pPr>
-          <w:hyperlink w:anchor="_Toc113608922" w:history="1">
+          <w:hyperlink w:anchor="_Toc115968943" w:history="1">
             <w:r>
               <w:rPr>
                 <w:rStyle w:val="Hyperlink"/>
@@ -772,14 +772,7 @@
                 <w:rStyle w:val="Hyperlink"/>
                 <w:noProof/>
               </w:rPr>
-              <w:t>Database</w:t>
-            </w:r>
-            <w:r>
-              <w:rPr>
-                <w:rStyle w:val="Hyperlink"/>
-                <w:noProof/>
-              </w:rPr>
-              <w:t>s</w:t>
+              <w:t>Databases</w:t>
             </w:r>
             <w:r>
               <w:rPr>
@@ -800,7 +793,7 @@
                 <w:noProof/>
                 <w:webHidden/>
               </w:rPr>
-              <w:instrText xml:space="preserve"> PAGEREF _Toc113608922 \h </w:instrText>
+              <w:instrText xml:space="preserve"> PAGEREF _Toc115968943 \h </w:instrText>
             </w:r>
             <w:r>
               <w:rPr>
@@ -820,7 +813,7 @@
                 <w:noProof/>
                 <w:webHidden/>
               </w:rPr>
-              <w:t>6</w:t>
+              <w:t>5</w:t>
             </w:r>
             <w:r>
               <w:rPr>
@@ -846,7 +839,7 @@
           <w:numId w:val="6"/>
         </w:numPr>
       </w:pPr>
-      <w:bookmarkStart w:id="0" w:name="_Toc113608914"/>
+      <w:bookmarkStart w:id="0" w:name="_Toc115968935"/>
       <w:r>
         <w:t>Installation - Power BI</w:t>
       </w:r>
@@ -860,7 +853,7 @@
           <w:numId w:val="6"/>
         </w:numPr>
       </w:pPr>
-      <w:bookmarkStart w:id="1" w:name="_Toc113608915"/>
+      <w:bookmarkStart w:id="1" w:name="_Toc115968936"/>
       <w:r>
         <w:t>Power BI Desktop</w:t>
       </w:r>
@@ -1196,7 +1189,7 @@
           <w:numId w:val="6"/>
         </w:numPr>
       </w:pPr>
-      <w:bookmarkStart w:id="2" w:name="_Toc113608916"/>
+      <w:bookmarkStart w:id="2" w:name="_Toc115968937"/>
       <w:r>
         <w:t>Power BI Gateway</w:t>
       </w:r>
@@ -1609,7 +1602,7 @@
           <w:highlight w:val="white"/>
         </w:rPr>
       </w:pPr>
-      <w:bookmarkStart w:id="3" w:name="_Toc113608917"/>
+      <w:bookmarkStart w:id="3" w:name="_Toc115968938"/>
       <w:r>
         <w:rPr>
           <w:highlight w:val="white"/>
@@ -1634,122 +1627,43 @@
         <w:spacing w:after="0"/>
       </w:pPr>
       <w:r>
-        <w:t xml:space="preserve">You may download the </w:t>
-      </w:r>
-      <w:r>
-        <w:t>z</w:t>
-      </w:r>
-      <w:r>
-        <w:t xml:space="preserve">ip file from </w:t>
+        <w:t>D</w:t>
+      </w:r>
+      <w:r>
+        <w:t>ownload the file</w:t>
+      </w:r>
+      <w:r>
+        <w:t>s</w:t>
+      </w:r>
+      <w:r>
+        <w:t xml:space="preserve"> from</w:t>
+      </w:r>
+      <w:r>
+        <w:t xml:space="preserve"> one drive using the link</w:t>
+      </w:r>
+      <w:r>
+        <w:t xml:space="preserve"> </w:t>
+      </w:r>
+      <w:r>
+        <w:t xml:space="preserve"> </w:t>
       </w:r>
       <w:hyperlink r:id="rId17" w:history="1">
         <w:r>
           <w:rPr>
             <w:rStyle w:val="Hyperlink"/>
           </w:rPr>
-          <w:t>https://github.com/AroraMunish/Steria.PowerBI/archive/refs/heads/main.zip</w:t>
+          <w:t>https://1drv.ms/u/s!AksU6VFkcFxLnjocq7Wioy_5WZtP?e=i74oBU</w:t>
         </w:r>
       </w:hyperlink>
       <w:r>
-        <w:t xml:space="preserve"> and extract the contents to C:\PowerBI, so that it appears as follows</w:t>
-      </w:r>
-    </w:p>
-    <w:p>
-      <w:pPr>
-        <w:pBdr>
-          <w:top w:val="nil"/>
-          <w:left w:val="nil"/>
-          <w:bottom w:val="nil"/>
-          <w:right w:val="nil"/>
-          <w:between w:val="nil"/>
-        </w:pBdr>
-        <w:spacing w:after="0"/>
-        <w:ind w:left="720"/>
-      </w:pPr>
-    </w:p>
-    <w:p>
-      <w:pPr>
-        <w:pBdr>
-          <w:top w:val="nil"/>
-          <w:left w:val="nil"/>
-          <w:bottom w:val="nil"/>
-          <w:right w:val="nil"/>
-          <w:between w:val="nil"/>
-        </w:pBdr>
-        <w:spacing w:after="0"/>
-        <w:ind w:left="1440"/>
-        <w:rPr>
-          <w:color w:val="000000"/>
-        </w:rPr>
-      </w:pPr>
-      <w:r>
-        <w:rPr>
-          <w:noProof/>
-          <w:color w:val="000000"/>
-        </w:rPr>
-        <w:lastRenderedPageBreak/>
-        <w:drawing>
-          <wp:inline distT="0" distB="0" distL="0" distR="0" wp14:anchorId="00BE39F9" wp14:editId="507A4995">
-            <wp:extent cx="1669191" cy="2607733"/>
-            <wp:effectExtent l="0" t="0" r="7620" b="2540"/>
-            <wp:docPr id="1" name="Picture 1"/>
-            <wp:cNvGraphicFramePr>
-              <a:graphicFrameLocks xmlns:a="http://schemas.openxmlformats.org/drawingml/2006/main" noChangeAspect="1"/>
-            </wp:cNvGraphicFramePr>
-            <a:graphic xmlns:a="http://schemas.openxmlformats.org/drawingml/2006/main">
-              <a:graphicData uri="http://schemas.openxmlformats.org/drawingml/2006/picture">
-                <pic:pic xmlns:pic="http://schemas.openxmlformats.org/drawingml/2006/picture">
-                  <pic:nvPicPr>
-                    <pic:cNvPr id="0" name="Picture 1"/>
-                    <pic:cNvPicPr>
-                      <a:picLocks noChangeAspect="1" noChangeArrowheads="1"/>
-                    </pic:cNvPicPr>
-                  </pic:nvPicPr>
-                  <pic:blipFill>
-                    <a:blip r:embed="rId18">
-                      <a:extLst>
-                        <a:ext uri="{28A0092B-C50C-407E-A947-70E740481C1C}">
-                          <a14:useLocalDpi xmlns:a14="http://schemas.microsoft.com/office/drawing/2010/main" val="0"/>
-                        </a:ext>
-                      </a:extLst>
-                    </a:blip>
-                    <a:srcRect/>
-                    <a:stretch>
-                      <a:fillRect/>
-                    </a:stretch>
-                  </pic:blipFill>
-                  <pic:spPr bwMode="auto">
-                    <a:xfrm>
-                      <a:off x="0" y="0"/>
-                      <a:ext cx="1675129" cy="2617011"/>
-                    </a:xfrm>
-                    <a:prstGeom prst="rect">
-                      <a:avLst/>
-                    </a:prstGeom>
-                    <a:noFill/>
-                    <a:ln>
-                      <a:noFill/>
-                    </a:ln>
-                  </pic:spPr>
-                </pic:pic>
-              </a:graphicData>
-            </a:graphic>
-          </wp:inline>
-        </w:drawing>
-      </w:r>
-    </w:p>
-    <w:p>
-      <w:pPr>
-        <w:pBdr>
-          <w:top w:val="nil"/>
-          <w:left w:val="nil"/>
-          <w:bottom w:val="nil"/>
-          <w:right w:val="nil"/>
-          <w:between w:val="nil"/>
-        </w:pBdr>
-        <w:spacing w:after="0"/>
-        <w:ind w:left="720"/>
-      </w:pPr>
+        <w:t xml:space="preserve"> </w:t>
+      </w:r>
+      <w:r>
+        <w:t xml:space="preserve"> extract the contents to C:\PowerBI</w:t>
+      </w:r>
+      <w:r>
+        <w:t>.</w:t>
+      </w:r>
     </w:p>
     <w:p>
       <w:pPr>
@@ -1767,16 +1681,20 @@
         <w:spacing w:after="0"/>
       </w:pPr>
       <w:r>
-        <w:t>Or Use Git:</w:t>
-      </w:r>
-    </w:p>
-    <w:p>
-      <w:pPr>
-        <w:pStyle w:val="ListParagraph"/>
-        <w:numPr>
-          <w:ilvl w:val="0"/>
-          <w:numId w:val="12"/>
-        </w:numPr>
+        <w:t>I</w:t>
+      </w:r>
+      <w:r>
+        <w:t xml:space="preserve">t </w:t>
+      </w:r>
+      <w:r>
+        <w:t xml:space="preserve">will </w:t>
+      </w:r>
+      <w:r>
+        <w:t>appear as follows</w:t>
+      </w:r>
+    </w:p>
+    <w:p>
+      <w:pPr>
         <w:pBdr>
           <w:top w:val="nil"/>
           <w:left w:val="nil"/>
@@ -1785,459 +1703,8 @@
           <w:between w:val="nil"/>
         </w:pBdr>
         <w:spacing w:after="0"/>
-      </w:pPr>
-      <w:r>
-        <w:rPr>
-          <w:color w:val="000000"/>
-        </w:rPr>
-        <w:t xml:space="preserve">Download and install git from </w:t>
-      </w:r>
-      <w:hyperlink r:id="rId19">
-        <w:r>
-          <w:rPr>
-            <w:color w:val="0000FF"/>
-            <w:u w:val="single"/>
-          </w:rPr>
-          <w:t>https://git-scm.com/book/en/v2/Getting-Started-Installing-Git</w:t>
-        </w:r>
-      </w:hyperlink>
-    </w:p>
-    <w:p>
-      <w:pPr>
-        <w:pStyle w:val="ListParagraph"/>
-        <w:numPr>
-          <w:ilvl w:val="0"/>
-          <w:numId w:val="12"/>
-        </w:numPr>
-        <w:pBdr>
-          <w:top w:val="nil"/>
-          <w:left w:val="nil"/>
-          <w:bottom w:val="nil"/>
-          <w:right w:val="nil"/>
-          <w:between w:val="nil"/>
-        </w:pBdr>
-        <w:spacing w:after="0"/>
-      </w:pPr>
-      <w:r>
-        <w:rPr>
-          <w:color w:val="000000"/>
-        </w:rPr>
-        <w:t xml:space="preserve">Open the command prompt, and </w:t>
-      </w:r>
-    </w:p>
-    <w:p>
-      <w:pPr>
-        <w:numPr>
-          <w:ilvl w:val="1"/>
-          <w:numId w:val="4"/>
-        </w:numPr>
-        <w:pBdr>
-          <w:top w:val="nil"/>
-          <w:left w:val="nil"/>
-          <w:bottom w:val="nil"/>
-          <w:right w:val="nil"/>
-          <w:between w:val="nil"/>
-        </w:pBdr>
-        <w:spacing w:after="0"/>
-        <w:ind w:left="1800"/>
-      </w:pPr>
-      <w:r>
-        <w:rPr>
-          <w:color w:val="000000"/>
-        </w:rPr>
-        <w:t>N</w:t>
-      </w:r>
-      <w:r>
-        <w:rPr>
-          <w:color w:val="000000"/>
-        </w:rPr>
-        <w:t xml:space="preserve">avigate to </w:t>
-      </w:r>
-      <w:r>
-        <w:rPr>
-          <w:color w:val="000000"/>
-        </w:rPr>
-        <w:t>C</w:t>
-      </w:r>
-      <w:r>
-        <w:rPr>
-          <w:color w:val="000000"/>
-        </w:rPr>
-        <w:t xml:space="preserve"> drive</w:t>
-      </w:r>
-    </w:p>
-    <w:p>
-      <w:pPr>
-        <w:numPr>
-          <w:ilvl w:val="1"/>
-          <w:numId w:val="4"/>
-        </w:numPr>
-        <w:pBdr>
-          <w:top w:val="nil"/>
-          <w:left w:val="nil"/>
-          <w:bottom w:val="nil"/>
-          <w:right w:val="nil"/>
-          <w:between w:val="nil"/>
-        </w:pBdr>
-        <w:spacing w:after="0"/>
-        <w:ind w:left="1800"/>
-      </w:pPr>
-      <w:r>
-        <w:rPr>
-          <w:color w:val="000000"/>
-        </w:rPr>
-        <w:t>Execute the following command</w:t>
-      </w:r>
-    </w:p>
-    <w:p>
-      <w:pPr>
-        <w:pBdr>
-          <w:top w:val="nil"/>
-          <w:left w:val="nil"/>
-          <w:bottom w:val="nil"/>
-          <w:right w:val="nil"/>
-          <w:between w:val="nil"/>
-        </w:pBdr>
-        <w:spacing w:after="0"/>
-        <w:ind w:left="1800"/>
-        <w:rPr>
-          <w:color w:val="000000"/>
-        </w:rPr>
-      </w:pPr>
-    </w:p>
-    <w:p>
-      <w:pPr>
-        <w:pBdr>
-          <w:top w:val="nil"/>
-          <w:left w:val="nil"/>
-          <w:bottom w:val="nil"/>
-          <w:right w:val="nil"/>
-          <w:between w:val="nil"/>
-        </w:pBdr>
-        <w:shd w:val="clear" w:color="auto" w:fill="000000" w:themeFill="text1"/>
-        <w:spacing w:after="0"/>
-        <w:ind w:left="1800"/>
-        <w:rPr>
-          <w:color w:val="FFFFFF"/>
-        </w:rPr>
-      </w:pPr>
-      <w:r>
-        <w:rPr>
-          <w:color w:val="FFFFFF"/>
-        </w:rPr>
-        <w:t>git clone https://github.com/AroraMunish/Steria.PowerBI</w:t>
-      </w:r>
-      <w:r>
-        <w:rPr>
-          <w:color w:val="FFFFFF"/>
-        </w:rPr>
-        <w:t xml:space="preserve"> </w:t>
-      </w:r>
-      <w:proofErr w:type="spellStart"/>
-      <w:r>
-        <w:rPr>
-          <w:color w:val="FFFFFF"/>
-        </w:rPr>
-        <w:t>PowerBI</w:t>
-      </w:r>
-      <w:proofErr w:type="spellEnd"/>
-    </w:p>
-    <w:p>
-      <w:pPr>
-        <w:pBdr>
-          <w:top w:val="nil"/>
-          <w:left w:val="nil"/>
-          <w:bottom w:val="nil"/>
-          <w:right w:val="nil"/>
-          <w:between w:val="nil"/>
-        </w:pBdr>
-        <w:spacing w:after="0"/>
-        <w:ind w:left="1800"/>
-        <w:rPr>
-          <w:color w:val="000000"/>
-        </w:rPr>
-      </w:pPr>
-      <w:r>
-        <w:rPr>
-          <w:color w:val="000000"/>
-        </w:rPr>
-        <w:t>It will show the screen as follows</w:t>
-      </w:r>
-    </w:p>
-    <w:p>
-      <w:pPr>
-        <w:pBdr>
-          <w:top w:val="nil"/>
-          <w:left w:val="nil"/>
-          <w:bottom w:val="nil"/>
-          <w:right w:val="nil"/>
-          <w:between w:val="nil"/>
-        </w:pBdr>
-        <w:spacing w:after="0"/>
-        <w:ind w:left="1800"/>
-        <w:rPr>
-          <w:color w:val="000000"/>
-        </w:rPr>
-      </w:pPr>
-    </w:p>
-    <w:p>
-      <w:pPr>
-        <w:pBdr>
-          <w:top w:val="nil"/>
-          <w:left w:val="nil"/>
-          <w:bottom w:val="nil"/>
-          <w:right w:val="nil"/>
-          <w:between w:val="nil"/>
-        </w:pBdr>
-        <w:shd w:val="clear" w:color="auto" w:fill="000000" w:themeFill="text1"/>
-        <w:spacing w:after="0"/>
-        <w:ind w:left="1800"/>
-        <w:rPr>
-          <w:color w:val="FFFFFF" w:themeColor="background1"/>
-        </w:rPr>
-      </w:pPr>
-      <w:r>
-        <w:rPr>
-          <w:color w:val="FFFFFF" w:themeColor="background1"/>
-        </w:rPr>
-        <w:t>C</w:t>
-      </w:r>
-      <w:r>
-        <w:rPr>
-          <w:color w:val="FFFFFF" w:themeColor="background1"/>
-        </w:rPr>
-        <w:t xml:space="preserve">:\&gt;git clone https://github.com/AroraMunish/Steria.PowerBI </w:t>
-      </w:r>
-      <w:proofErr w:type="spellStart"/>
-      <w:r>
-        <w:rPr>
-          <w:color w:val="FFFFFF" w:themeColor="background1"/>
-        </w:rPr>
-        <w:t>PowerBI</w:t>
-      </w:r>
-      <w:proofErr w:type="spellEnd"/>
-    </w:p>
-    <w:p>
-      <w:pPr>
-        <w:pBdr>
-          <w:top w:val="nil"/>
-          <w:left w:val="nil"/>
-          <w:bottom w:val="nil"/>
-          <w:right w:val="nil"/>
-          <w:between w:val="nil"/>
-        </w:pBdr>
-        <w:shd w:val="clear" w:color="auto" w:fill="000000" w:themeFill="text1"/>
-        <w:spacing w:after="0"/>
-        <w:ind w:left="1800"/>
-        <w:rPr>
-          <w:color w:val="FFFFFF" w:themeColor="background1"/>
-        </w:rPr>
-      </w:pPr>
-      <w:r>
-        <w:rPr>
-          <w:color w:val="FFFFFF" w:themeColor="background1"/>
-        </w:rPr>
-        <w:t>Cloning into '</w:t>
-      </w:r>
-      <w:proofErr w:type="spellStart"/>
-      <w:r>
-        <w:rPr>
-          <w:color w:val="FFFFFF" w:themeColor="background1"/>
-        </w:rPr>
-        <w:t>PowerBI</w:t>
-      </w:r>
-      <w:proofErr w:type="spellEnd"/>
-      <w:r>
-        <w:rPr>
-          <w:color w:val="FFFFFF" w:themeColor="background1"/>
-        </w:rPr>
-        <w:t>'...</w:t>
-      </w:r>
-    </w:p>
-    <w:p>
-      <w:pPr>
-        <w:pBdr>
-          <w:top w:val="nil"/>
-          <w:left w:val="nil"/>
-          <w:bottom w:val="nil"/>
-          <w:right w:val="nil"/>
-          <w:between w:val="nil"/>
-        </w:pBdr>
-        <w:shd w:val="clear" w:color="auto" w:fill="000000" w:themeFill="text1"/>
-        <w:spacing w:after="0"/>
-        <w:ind w:left="1800"/>
-        <w:rPr>
-          <w:color w:val="FFFFFF" w:themeColor="background1"/>
-        </w:rPr>
-      </w:pPr>
-      <w:r>
-        <w:rPr>
-          <w:color w:val="FFFFFF" w:themeColor="background1"/>
-        </w:rPr>
-        <w:t>remote: Enumerating objects: 146, done.</w:t>
-      </w:r>
-    </w:p>
-    <w:p>
-      <w:pPr>
-        <w:pBdr>
-          <w:top w:val="nil"/>
-          <w:left w:val="nil"/>
-          <w:bottom w:val="nil"/>
-          <w:right w:val="nil"/>
-          <w:between w:val="nil"/>
-        </w:pBdr>
-        <w:shd w:val="clear" w:color="auto" w:fill="000000" w:themeFill="text1"/>
-        <w:spacing w:after="0"/>
-        <w:ind w:left="1800"/>
-        <w:rPr>
-          <w:color w:val="FFFFFF" w:themeColor="background1"/>
-        </w:rPr>
-      </w:pPr>
-      <w:r>
-        <w:rPr>
-          <w:color w:val="FFFFFF" w:themeColor="background1"/>
-        </w:rPr>
-        <w:t>remote: Counting objects: 100% (146/146), done.</w:t>
-      </w:r>
-    </w:p>
-    <w:p>
-      <w:pPr>
-        <w:pBdr>
-          <w:top w:val="nil"/>
-          <w:left w:val="nil"/>
-          <w:bottom w:val="nil"/>
-          <w:right w:val="nil"/>
-          <w:between w:val="nil"/>
-        </w:pBdr>
-        <w:shd w:val="clear" w:color="auto" w:fill="000000" w:themeFill="text1"/>
-        <w:spacing w:after="0"/>
-        <w:ind w:left="1800"/>
-        <w:rPr>
-          <w:color w:val="FFFFFF" w:themeColor="background1"/>
-        </w:rPr>
-      </w:pPr>
-      <w:r>
-        <w:rPr>
-          <w:color w:val="FFFFFF" w:themeColor="background1"/>
-        </w:rPr>
-        <w:t>remote: Compressing objects: 100% (103/103), done.</w:t>
-      </w:r>
-    </w:p>
-    <w:p>
-      <w:pPr>
-        <w:pBdr>
-          <w:top w:val="nil"/>
-          <w:left w:val="nil"/>
-          <w:bottom w:val="nil"/>
-          <w:right w:val="nil"/>
-          <w:between w:val="nil"/>
-        </w:pBdr>
-        <w:shd w:val="clear" w:color="auto" w:fill="000000" w:themeFill="text1"/>
-        <w:spacing w:after="0"/>
-        <w:ind w:left="1800"/>
-        <w:rPr>
-          <w:color w:val="FFFFFF" w:themeColor="background1"/>
-        </w:rPr>
-      </w:pPr>
-      <w:r>
-        <w:rPr>
-          <w:color w:val="FFFFFF" w:themeColor="background1"/>
-        </w:rPr>
-        <w:t>remote: Total 146 (delta 7), reused 146 (delta 7), pack-reused 0</w:t>
-      </w:r>
-    </w:p>
-    <w:p>
-      <w:pPr>
-        <w:pBdr>
-          <w:top w:val="nil"/>
-          <w:left w:val="nil"/>
-          <w:bottom w:val="nil"/>
-          <w:right w:val="nil"/>
-          <w:between w:val="nil"/>
-        </w:pBdr>
-        <w:shd w:val="clear" w:color="auto" w:fill="000000" w:themeFill="text1"/>
-        <w:spacing w:after="0"/>
-        <w:ind w:left="1800"/>
-        <w:rPr>
-          <w:color w:val="FFFFFF" w:themeColor="background1"/>
-        </w:rPr>
-      </w:pPr>
-      <w:r>
-        <w:rPr>
-          <w:color w:val="FFFFFF" w:themeColor="background1"/>
-        </w:rPr>
-        <w:t>Receiving objects: 100% (146/146), 41.33 MiB | 3.62 MiB/s, done.</w:t>
-      </w:r>
-    </w:p>
-    <w:p>
-      <w:pPr>
-        <w:pBdr>
-          <w:top w:val="nil"/>
-          <w:left w:val="nil"/>
-          <w:bottom w:val="nil"/>
-          <w:right w:val="nil"/>
-          <w:between w:val="nil"/>
-        </w:pBdr>
-        <w:shd w:val="clear" w:color="auto" w:fill="000000" w:themeFill="text1"/>
-        <w:spacing w:after="0"/>
-        <w:ind w:left="1800"/>
-        <w:rPr>
-          <w:color w:val="000000"/>
-        </w:rPr>
-      </w:pPr>
-      <w:r>
-        <w:rPr>
-          <w:color w:val="FFFFFF" w:themeColor="background1"/>
-        </w:rPr>
-        <w:t>Resolving deltas: 100% (7/7), done.</w:t>
-      </w:r>
-    </w:p>
-    <w:p>
-      <w:pPr>
-        <w:pStyle w:val="ListParagraph"/>
-        <w:numPr>
-          <w:ilvl w:val="0"/>
-          <w:numId w:val="12"/>
-        </w:numPr>
-        <w:pBdr>
-          <w:top w:val="nil"/>
-          <w:left w:val="nil"/>
-          <w:bottom w:val="nil"/>
-          <w:right w:val="nil"/>
-          <w:between w:val="nil"/>
-        </w:pBdr>
-        <w:spacing w:after="0"/>
-      </w:pPr>
-      <w:r>
-        <w:rPr>
-          <w:color w:val="000000"/>
-        </w:rPr>
-        <w:t xml:space="preserve">And </w:t>
-      </w:r>
-      <w:r>
-        <w:rPr>
-          <w:color w:val="000000"/>
-        </w:rPr>
-        <w:t>i</w:t>
-      </w:r>
-      <w:r>
-        <w:rPr>
-          <w:color w:val="000000"/>
-        </w:rPr>
-        <w:t xml:space="preserve">t will create the folder on </w:t>
-      </w:r>
-      <w:r>
-        <w:rPr>
-          <w:color w:val="000000"/>
-        </w:rPr>
-        <w:t>C</w:t>
-      </w:r>
-      <w:r>
-        <w:rPr>
-          <w:color w:val="000000"/>
-        </w:rPr>
-        <w:t xml:space="preserve"> drive as shown below</w:t>
-      </w:r>
+        <w:ind w:left="720"/>
+      </w:pPr>
     </w:p>
     <w:p>
       <w:pPr>
@@ -2259,11 +1726,12 @@
           <w:noProof/>
           <w:color w:val="000000"/>
         </w:rPr>
+        <w:lastRenderedPageBreak/>
         <w:drawing>
-          <wp:inline distT="0" distB="0" distL="0" distR="0" wp14:anchorId="1BB04A94" wp14:editId="259895C0">
-            <wp:extent cx="1618021" cy="2527791"/>
-            <wp:effectExtent l="0" t="0" r="1270" b="6350"/>
-            <wp:docPr id="11" name="Picture 11"/>
+          <wp:inline distT="0" distB="0" distL="0" distR="0" wp14:anchorId="62C869EB" wp14:editId="3D944D70">
+            <wp:extent cx="2959252" cy="4070559"/>
+            <wp:effectExtent l="0" t="0" r="0" b="6350"/>
+            <wp:docPr id="1" name="Picture 1"/>
             <wp:cNvGraphicFramePr>
               <a:graphicFrameLocks xmlns:a="http://schemas.openxmlformats.org/drawingml/2006/main" noChangeAspect="1"/>
             </wp:cNvGraphicFramePr>
@@ -2271,65 +1739,29 @@
               <a:graphicData uri="http://schemas.openxmlformats.org/drawingml/2006/picture">
                 <pic:pic xmlns:pic="http://schemas.openxmlformats.org/drawingml/2006/picture">
                   <pic:nvPicPr>
-                    <pic:cNvPr id="0" name="Picture 1"/>
-                    <pic:cNvPicPr>
-                      <a:picLocks noChangeAspect="1" noChangeArrowheads="1"/>
-                    </pic:cNvPicPr>
+                    <pic:cNvPr id="1" name=""/>
+                    <pic:cNvPicPr/>
                   </pic:nvPicPr>
                   <pic:blipFill>
-                    <a:blip r:embed="rId18">
-                      <a:extLst>
-                        <a:ext uri="{28A0092B-C50C-407E-A947-70E740481C1C}">
-                          <a14:useLocalDpi xmlns:a14="http://schemas.microsoft.com/office/drawing/2010/main" val="0"/>
-                        </a:ext>
-                      </a:extLst>
-                    </a:blip>
-                    <a:srcRect/>
+                    <a:blip r:embed="rId18"/>
                     <a:stretch>
                       <a:fillRect/>
                     </a:stretch>
                   </pic:blipFill>
-                  <pic:spPr bwMode="auto">
+                  <pic:spPr>
                     <a:xfrm>
                       <a:off x="0" y="0"/>
-                      <a:ext cx="1624837" cy="2538440"/>
+                      <a:ext cx="2959252" cy="4070559"/>
                     </a:xfrm>
                     <a:prstGeom prst="rect">
                       <a:avLst/>
                     </a:prstGeom>
-                    <a:noFill/>
-                    <a:ln>
-                      <a:noFill/>
-                    </a:ln>
                   </pic:spPr>
                 </pic:pic>
               </a:graphicData>
             </a:graphic>
           </wp:inline>
         </w:drawing>
-      </w:r>
-    </w:p>
-    <w:p>
-      <w:pPr>
-        <w:pBdr>
-          <w:top w:val="nil"/>
-          <w:left w:val="nil"/>
-          <w:bottom w:val="nil"/>
-          <w:right w:val="nil"/>
-          <w:between w:val="nil"/>
-        </w:pBdr>
-        <w:spacing w:after="0"/>
-        <w:ind w:left="1440"/>
-        <w:rPr>
-          <w:color w:val="000000"/>
-        </w:rPr>
-      </w:pPr>
-      <w:r>
-        <w:rPr>
-          <w:color w:val="000000"/>
-        </w:rPr>
-        <w:lastRenderedPageBreak/>
-        <w:t xml:space="preserve"> </w:t>
       </w:r>
     </w:p>
     <w:p>
@@ -2355,7 +1787,7 @@
           <w:numId w:val="6"/>
         </w:numPr>
       </w:pPr>
-      <w:bookmarkStart w:id="4" w:name="_Toc113608918"/>
+      <w:bookmarkStart w:id="4" w:name="_Toc115968939"/>
       <w:r>
         <w:t>Software</w:t>
       </w:r>
@@ -2369,7 +1801,7 @@
           <w:numId w:val="6"/>
         </w:numPr>
       </w:pPr>
-      <w:bookmarkStart w:id="5" w:name="_Toc113608919"/>
+      <w:bookmarkStart w:id="5" w:name="_Toc115968940"/>
       <w:r>
         <w:t>Excel</w:t>
       </w:r>
@@ -2399,7 +1831,7 @@
           <w:numId w:val="6"/>
         </w:numPr>
       </w:pPr>
-      <w:bookmarkStart w:id="6" w:name="_Toc113608920"/>
+      <w:bookmarkStart w:id="6" w:name="_Toc115968941"/>
       <w:r>
         <w:t>SQL Server</w:t>
       </w:r>
@@ -2413,7 +1845,7 @@
           <w:numId w:val="6"/>
         </w:numPr>
       </w:pPr>
-      <w:bookmarkStart w:id="7" w:name="_Toc113608921"/>
+      <w:bookmarkStart w:id="7" w:name="_Toc115968942"/>
       <w:r>
         <w:t>SQL Server and SQL Server Management Studio</w:t>
       </w:r>
@@ -2462,7 +1894,7 @@
         </w:rPr>
         <w:t xml:space="preserve">SQL Server Developer Edition from </w:t>
       </w:r>
-      <w:hyperlink r:id="rId20">
+      <w:hyperlink r:id="rId19">
         <w:r>
           <w:rPr>
             <w:color w:val="0000FF"/>
@@ -2496,7 +1928,7 @@
         </w:rPr>
         <w:t xml:space="preserve">SQL Server Management Studio from </w:t>
       </w:r>
-      <w:hyperlink r:id="rId21">
+      <w:hyperlink r:id="rId20">
         <w:r>
           <w:rPr>
             <w:color w:val="0000FF"/>
@@ -2517,7 +1949,7 @@
           <w:color w:val="000000"/>
         </w:rPr>
       </w:pPr>
-      <w:bookmarkStart w:id="8" w:name="_Toc113608922"/>
+      <w:bookmarkStart w:id="8" w:name="_Toc115968943"/>
       <w:r>
         <w:rPr>
           <w:color w:val="000000"/>
@@ -2597,6 +2029,7 @@
         <w:rPr>
           <w:noProof/>
         </w:rPr>
+        <w:lastRenderedPageBreak/>
         <w:drawing>
           <wp:inline distT="0" distB="0" distL="0" distR="0" wp14:anchorId="31B9A3D8" wp14:editId="78E4CC45">
             <wp:extent cx="2705100" cy="1304143"/>
@@ -2613,7 +2046,7 @@
                     <pic:cNvPicPr/>
                   </pic:nvPicPr>
                   <pic:blipFill>
-                    <a:blip r:embed="rId22"/>
+                    <a:blip r:embed="rId21"/>
                     <a:stretch>
                       <a:fillRect/>
                     </a:stretch>
@@ -2676,7 +2109,7 @@
                     </pic:cNvPicPr>
                   </pic:nvPicPr>
                   <pic:blipFill>
-                    <a:blip r:embed="rId23">
+                    <a:blip r:embed="rId22">
                       <a:extLst>
                         <a:ext uri="{28A0092B-C50C-407E-A947-70E740481C1C}">
                           <a14:useLocalDpi xmlns:a14="http://schemas.microsoft.com/office/drawing/2010/main" val="0"/>
@@ -2738,6 +2171,7 @@
         <w:rPr>
           <w:noProof/>
         </w:rPr>
+        <w:lastRenderedPageBreak/>
         <w:drawing>
           <wp:inline distT="0" distB="0" distL="0" distR="0" wp14:anchorId="270530C2" wp14:editId="37C37DA0">
             <wp:extent cx="4236855" cy="3924300"/>
@@ -2756,7 +2190,7 @@
                     </pic:cNvPicPr>
                   </pic:nvPicPr>
                   <pic:blipFill>
-                    <a:blip r:embed="rId24">
+                    <a:blip r:embed="rId23">
                       <a:extLst>
                         <a:ext uri="{28A0092B-C50C-407E-A947-70E740481C1C}">
                           <a14:useLocalDpi xmlns:a14="http://schemas.microsoft.com/office/drawing/2010/main" val="0"/>
@@ -2822,7 +2256,7 @@
                     <pic:cNvPicPr/>
                   </pic:nvPicPr>
                   <pic:blipFill>
-                    <a:blip r:embed="rId25"/>
+                    <a:blip r:embed="rId24"/>
                     <a:stretch>
                       <a:fillRect/>
                     </a:stretch>
@@ -2855,7 +2289,6 @@
         <w:ind w:left="1800"/>
       </w:pPr>
       <w:r>
-        <w:lastRenderedPageBreak/>
         <w:t xml:space="preserve">Click on Add button, and select the database </w:t>
       </w:r>
       <w:r>
@@ -2889,11 +2322,67 @@
         <w:rPr>
           <w:noProof/>
         </w:rPr>
+        <w:lastRenderedPageBreak/>
         <w:drawing>
           <wp:inline distT="0" distB="0" distL="0" distR="0" wp14:anchorId="5F2871C4" wp14:editId="2DA1443F">
             <wp:extent cx="4673840" cy="3530781"/>
             <wp:effectExtent l="0" t="0" r="0" b="0"/>
             <wp:docPr id="12" name="Picture 12"/>
+            <wp:cNvGraphicFramePr>
+              <a:graphicFrameLocks xmlns:a="http://schemas.openxmlformats.org/drawingml/2006/main" noChangeAspect="1"/>
+            </wp:cNvGraphicFramePr>
+            <a:graphic xmlns:a="http://schemas.openxmlformats.org/drawingml/2006/main">
+              <a:graphicData uri="http://schemas.openxmlformats.org/drawingml/2006/picture">
+                <pic:pic xmlns:pic="http://schemas.openxmlformats.org/drawingml/2006/picture">
+                  <pic:nvPicPr>
+                    <pic:cNvPr id="1" name=""/>
+                    <pic:cNvPicPr/>
+                  </pic:nvPicPr>
+                  <pic:blipFill>
+                    <a:blip r:embed="rId25"/>
+                    <a:stretch>
+                      <a:fillRect/>
+                    </a:stretch>
+                  </pic:blipFill>
+                  <pic:spPr>
+                    <a:xfrm>
+                      <a:off x="0" y="0"/>
+                      <a:ext cx="4673840" cy="3530781"/>
+                    </a:xfrm>
+                    <a:prstGeom prst="rect">
+                      <a:avLst/>
+                    </a:prstGeom>
+                  </pic:spPr>
+                </pic:pic>
+              </a:graphicData>
+            </a:graphic>
+          </wp:inline>
+        </w:drawing>
+      </w:r>
+    </w:p>
+    <w:p>
+      <w:pPr>
+        <w:pStyle w:val="ListParagraph"/>
+        <w:ind w:left="1800"/>
+      </w:pPr>
+      <w:r>
+        <w:t>Click on OK button, and it will appear as follows</w:t>
+      </w:r>
+    </w:p>
+    <w:p>
+      <w:pPr>
+        <w:pStyle w:val="ListParagraph"/>
+        <w:ind w:left="1800"/>
+      </w:pPr>
+      <w:r>
+        <w:rPr>
+          <w:noProof/>
+        </w:rPr>
+        <w:drawing>
+          <wp:inline distT="0" distB="0" distL="0" distR="0" wp14:anchorId="7B97DF46" wp14:editId="36CC1CFD">
+            <wp:extent cx="3563358" cy="3270250"/>
+            <wp:effectExtent l="0" t="0" r="0" b="6350"/>
+            <wp:docPr id="8" name="Picture 8"/>
             <wp:cNvGraphicFramePr>
               <a:graphicFrameLocks xmlns:a="http://schemas.openxmlformats.org/drawingml/2006/main" noChangeAspect="1"/>
             </wp:cNvGraphicFramePr>
@@ -2913,7 +2402,7 @@
                   <pic:spPr>
                     <a:xfrm>
                       <a:off x="0" y="0"/>
-                      <a:ext cx="4673840" cy="3530781"/>
+                      <a:ext cx="3574811" cy="3280761"/>
                     </a:xfrm>
                     <a:prstGeom prst="rect">
                       <a:avLst/>
@@ -2932,7 +2421,16 @@
         <w:ind w:left="1800"/>
       </w:pPr>
       <w:r>
-        <w:t>Click on OK button, and it will appear as follows</w:t>
+        <w:t xml:space="preserve">Click on OK, and </w:t>
+      </w:r>
+      <w:r>
+        <w:t xml:space="preserve">database </w:t>
+      </w:r>
+      <w:r>
+        <w:t>will be restored</w:t>
+      </w:r>
+      <w:r>
+        <w:t>.</w:t>
       </w:r>
     </w:p>
     <w:p>
@@ -2945,10 +2443,10 @@
           <w:noProof/>
         </w:rPr>
         <w:drawing>
-          <wp:inline distT="0" distB="0" distL="0" distR="0" wp14:anchorId="7B97DF46" wp14:editId="36CC1CFD">
-            <wp:extent cx="3563358" cy="3270250"/>
-            <wp:effectExtent l="0" t="0" r="0" b="6350"/>
-            <wp:docPr id="8" name="Picture 8"/>
+          <wp:inline distT="0" distB="0" distL="0" distR="0" wp14:anchorId="74219889" wp14:editId="5F48271F">
+            <wp:extent cx="2139950" cy="1344622"/>
+            <wp:effectExtent l="0" t="0" r="0" b="8255"/>
+            <wp:docPr id="9" name="Picture 9"/>
             <wp:cNvGraphicFramePr>
               <a:graphicFrameLocks xmlns:a="http://schemas.openxmlformats.org/drawingml/2006/main" noChangeAspect="1"/>
             </wp:cNvGraphicFramePr>
@@ -2968,7 +2466,7 @@
                   <pic:spPr>
                     <a:xfrm>
                       <a:off x="0" y="0"/>
-                      <a:ext cx="3574811" cy="3280761"/>
+                      <a:ext cx="2142452" cy="1346194"/>
                     </a:xfrm>
                     <a:prstGeom prst="rect">
                       <a:avLst/>
@@ -2986,17 +2484,24 @@
         <w:pStyle w:val="ListParagraph"/>
         <w:ind w:left="1800"/>
       </w:pPr>
-      <w:r>
-        <w:t xml:space="preserve">Click on OK, and </w:t>
-      </w:r>
-      <w:r>
-        <w:t xml:space="preserve">database </w:t>
-      </w:r>
-      <w:r>
-        <w:t>will be restored</w:t>
-      </w:r>
-      <w:r>
-        <w:t>.</w:t>
+    </w:p>
+    <w:p>
+      <w:pPr>
+        <w:pStyle w:val="ListParagraph"/>
+        <w:numPr>
+          <w:ilvl w:val="0"/>
+          <w:numId w:val="9"/>
+        </w:numPr>
+      </w:pPr>
+      <w:r>
+        <w:lastRenderedPageBreak/>
+        <w:t xml:space="preserve">Similarly, restore the other database </w:t>
+      </w:r>
+      <w:r>
+        <w:t>TailspinToys2020-US</w:t>
+      </w:r>
+      <w:r>
+        <w:t>.bak, and it will appear as follows</w:t>
       </w:r>
     </w:p>
     <w:p>
@@ -3008,12 +2513,11 @@
         <w:rPr>
           <w:noProof/>
         </w:rPr>
-        <w:lastRenderedPageBreak/>
         <w:drawing>
-          <wp:inline distT="0" distB="0" distL="0" distR="0" wp14:anchorId="74219889" wp14:editId="5F48271F">
-            <wp:extent cx="2139950" cy="1344622"/>
-            <wp:effectExtent l="0" t="0" r="0" b="8255"/>
-            <wp:docPr id="9" name="Picture 9"/>
+          <wp:inline distT="0" distB="0" distL="0" distR="0" wp14:anchorId="786BA647" wp14:editId="1A9CE146">
+            <wp:extent cx="2279650" cy="1331523"/>
+            <wp:effectExtent l="0" t="0" r="6350" b="2540"/>
+            <wp:docPr id="10" name="Picture 10"/>
             <wp:cNvGraphicFramePr>
               <a:graphicFrameLocks xmlns:a="http://schemas.openxmlformats.org/drawingml/2006/main" noChangeAspect="1"/>
             </wp:cNvGraphicFramePr>
@@ -3033,76 +2537,6 @@
                   <pic:spPr>
                     <a:xfrm>
                       <a:off x="0" y="0"/>
-                      <a:ext cx="2142452" cy="1346194"/>
-                    </a:xfrm>
-                    <a:prstGeom prst="rect">
-                      <a:avLst/>
-                    </a:prstGeom>
-                  </pic:spPr>
-                </pic:pic>
-              </a:graphicData>
-            </a:graphic>
-          </wp:inline>
-        </w:drawing>
-      </w:r>
-    </w:p>
-    <w:p>
-      <w:pPr>
-        <w:pStyle w:val="ListParagraph"/>
-        <w:ind w:left="1800"/>
-      </w:pPr>
-    </w:p>
-    <w:p>
-      <w:pPr>
-        <w:pStyle w:val="ListParagraph"/>
-        <w:numPr>
-          <w:ilvl w:val="0"/>
-          <w:numId w:val="9"/>
-        </w:numPr>
-      </w:pPr>
-      <w:r>
-        <w:t xml:space="preserve">Similarly, restore the other database </w:t>
-      </w:r>
-      <w:r>
-        <w:t>TailspinToys2020-US</w:t>
-      </w:r>
-      <w:r>
-        <w:t>.bak, and it will appear as follows</w:t>
-      </w:r>
-    </w:p>
-    <w:p>
-      <w:pPr>
-        <w:pStyle w:val="ListParagraph"/>
-        <w:ind w:left="1800"/>
-      </w:pPr>
-      <w:r>
-        <w:rPr>
-          <w:noProof/>
-        </w:rPr>
-        <w:drawing>
-          <wp:inline distT="0" distB="0" distL="0" distR="0" wp14:anchorId="786BA647" wp14:editId="1A9CE146">
-            <wp:extent cx="2279650" cy="1331523"/>
-            <wp:effectExtent l="0" t="0" r="6350" b="2540"/>
-            <wp:docPr id="10" name="Picture 10"/>
-            <wp:cNvGraphicFramePr>
-              <a:graphicFrameLocks xmlns:a="http://schemas.openxmlformats.org/drawingml/2006/main" noChangeAspect="1"/>
-            </wp:cNvGraphicFramePr>
-            <a:graphic xmlns:a="http://schemas.openxmlformats.org/drawingml/2006/main">
-              <a:graphicData uri="http://schemas.openxmlformats.org/drawingml/2006/picture">
-                <pic:pic xmlns:pic="http://schemas.openxmlformats.org/drawingml/2006/picture">
-                  <pic:nvPicPr>
-                    <pic:cNvPr id="1" name=""/>
-                    <pic:cNvPicPr/>
-                  </pic:nvPicPr>
-                  <pic:blipFill>
-                    <a:blip r:embed="rId29"/>
-                    <a:stretch>
-                      <a:fillRect/>
-                    </a:stretch>
-                  </pic:blipFill>
-                  <pic:spPr>
-                    <a:xfrm>
-                      <a:off x="0" y="0"/>
                       <a:ext cx="2286109" cy="1335296"/>
                     </a:xfrm>
                     <a:prstGeom prst="rect">
@@ -3149,7 +2583,7 @@
       </w:r>
     </w:p>
     <w:sectPr>
-      <w:footerReference w:type="default" r:id="rId30"/>
+      <w:footerReference w:type="default" r:id="rId29"/>
       <w:pgSz w:w="12240" w:h="15840"/>
       <w:pgMar w:top="720" w:right="720" w:bottom="720" w:left="720" w:header="720" w:footer="720" w:gutter="0"/>
       <w:pgNumType w:start="1"/>

</xml_diff>